<commit_message>
Actualizado - Examen final
Mi entrega final
</commit_message>
<xml_diff>
--- a/Examen Final/ExamenFinalDW2023 - Christian Sandoval - 20210393.docx
+++ b/Examen Final/ExamenFinalDW2023 - Christian Sandoval - 20210393.docx
@@ -1728,67 +1728,7 @@
           <w:szCs w:val="28"/>
         </w:rPr>
         <w:lastRenderedPageBreak/>
-        <w:t xml:space="preserve">No </w:t>
-      </w:r>
-      <w:r>
-        <w:rPr>
-          <w:rFonts w:ascii="Calibri Light" w:hAnsi="Calibri Light" w:cs="Calibri Light"/>
-          <w:sz w:val="28"/>
-          <w:szCs w:val="28"/>
-        </w:rPr>
-        <w:t>está</w:t>
-      </w:r>
-      <w:r>
-        <w:rPr>
-          <w:rFonts w:ascii="Calibri Light" w:hAnsi="Calibri Light" w:cs="Calibri Light"/>
-          <w:sz w:val="28"/>
-          <w:szCs w:val="28"/>
-        </w:rPr>
-        <w:t xml:space="preserve"> en formato tidy ya que la tabla presenta el precio como rango, en vez de</w:t>
-      </w:r>
-      <w:r>
-        <w:rPr>
-          <w:rFonts w:ascii="Calibri Light" w:hAnsi="Calibri Light" w:cs="Calibri Light"/>
-          <w:sz w:val="28"/>
-          <w:szCs w:val="28"/>
-        </w:rPr>
-        <w:t xml:space="preserve"> tener una columna que sea rango y que en esa columna el registro pueda tomar el valor del rango del precio en el que entra cada producto. Al igual que Urbano y </w:t>
-      </w:r>
-      <w:proofErr w:type="gramStart"/>
-      <w:r>
-        <w:rPr>
-          <w:rFonts w:ascii="Calibri Light" w:hAnsi="Calibri Light" w:cs="Calibri Light"/>
-          <w:sz w:val="28"/>
-          <w:szCs w:val="28"/>
-        </w:rPr>
-        <w:t>Rural ,</w:t>
-      </w:r>
-      <w:proofErr w:type="gramEnd"/>
-      <w:r>
-        <w:rPr>
-          <w:rFonts w:ascii="Calibri Light" w:hAnsi="Calibri Light" w:cs="Calibri Light"/>
-          <w:sz w:val="28"/>
-          <w:szCs w:val="28"/>
-        </w:rPr>
-        <w:t xml:space="preserve"> se podría categorizar como una variable de “</w:t>
-      </w:r>
-      <w:proofErr w:type="spellStart"/>
-      <w:r>
-        <w:rPr>
-          <w:rFonts w:ascii="Calibri Light" w:hAnsi="Calibri Light" w:cs="Calibri Light"/>
-          <w:sz w:val="28"/>
-          <w:szCs w:val="28"/>
-        </w:rPr>
-        <w:t>Area</w:t>
-      </w:r>
-      <w:proofErr w:type="spellEnd"/>
-      <w:r>
-        <w:rPr>
-          <w:rFonts w:ascii="Calibri Light" w:hAnsi="Calibri Light" w:cs="Calibri Light"/>
-          <w:sz w:val="28"/>
-          <w:szCs w:val="28"/>
-        </w:rPr>
-        <w:t>”.</w:t>
+        <w:t>No está en formato tidy ya que la tabla presenta el precio como rango, en vez de tener una columna que sea rango y que en esa columna el registro pueda tomar el valor del rango del precio en el que entra cada producto. Al igual que Urbano y Rural , se podría categorizar como una variable de “Area”.</w:t>
       </w:r>
     </w:p>
     <w:p>
@@ -1856,43 +1796,7 @@
           <w:sz w:val="28"/>
           <w:szCs w:val="28"/>
         </w:rPr>
-        <w:t xml:space="preserve">La diferencia entre estas funciones es que la función </w:t>
-      </w:r>
-      <w:proofErr w:type="spellStart"/>
-      <w:r>
-        <w:rPr>
-          <w:rFonts w:ascii="Calibri Light" w:hAnsi="Calibri Light" w:cs="Calibri Light"/>
-          <w:sz w:val="28"/>
-          <w:szCs w:val="28"/>
-        </w:rPr>
-        <w:t>duration</w:t>
-      </w:r>
-      <w:proofErr w:type="spellEnd"/>
-      <w:r>
-        <w:rPr>
-          <w:rFonts w:ascii="Calibri Light" w:hAnsi="Calibri Light" w:cs="Calibri Light"/>
-          <w:sz w:val="28"/>
-          <w:szCs w:val="28"/>
-        </w:rPr>
-        <w:t xml:space="preserve"> mide el tiempo real que ha pasado tomando en cuenta eventos irregulares mientras que la función </w:t>
-      </w:r>
-      <w:proofErr w:type="spellStart"/>
-      <w:r>
-        <w:rPr>
-          <w:rFonts w:ascii="Calibri Light" w:hAnsi="Calibri Light" w:cs="Calibri Light"/>
-          <w:sz w:val="28"/>
-          <w:szCs w:val="28"/>
-        </w:rPr>
-        <w:t>period</w:t>
-      </w:r>
-      <w:proofErr w:type="spellEnd"/>
-      <w:r>
-        <w:rPr>
-          <w:rFonts w:ascii="Calibri Light" w:hAnsi="Calibri Light" w:cs="Calibri Light"/>
-          <w:sz w:val="28"/>
-          <w:szCs w:val="28"/>
-        </w:rPr>
-        <w:t xml:space="preserve"> registra los cambios en reloj sin tomar en cuenta las irregularidades.</w:t>
+        <w:t>La diferencia entre estas funciones es que la función duration mide el tiempo real que ha pasado tomando en cuenta eventos irregulares mientras que la función period registra los cambios en reloj sin tomar en cuenta las irregularidades.</w:t>
       </w:r>
     </w:p>
     <w:p>
@@ -1987,43 +1891,7 @@
           <w:sz w:val="28"/>
           <w:szCs w:val="28"/>
         </w:rPr>
-        <w:t xml:space="preserve">Usaría la función de </w:t>
-      </w:r>
-      <w:proofErr w:type="spellStart"/>
-      <w:r>
-        <w:rPr>
-          <w:rFonts w:ascii="Calibri Light" w:hAnsi="Calibri Light" w:cs="Calibri Light"/>
-          <w:sz w:val="28"/>
-          <w:szCs w:val="28"/>
-        </w:rPr>
-        <w:t>period</w:t>
-      </w:r>
-      <w:proofErr w:type="spellEnd"/>
-      <w:r>
-        <w:rPr>
-          <w:rFonts w:ascii="Calibri Light" w:hAnsi="Calibri Light" w:cs="Calibri Light"/>
-          <w:sz w:val="28"/>
-          <w:szCs w:val="28"/>
-        </w:rPr>
-        <w:t xml:space="preserve"> cuando quiera intervalos de tiempo que siguen el calendario, mientras que la función de </w:t>
-      </w:r>
-      <w:proofErr w:type="spellStart"/>
-      <w:r>
-        <w:rPr>
-          <w:rFonts w:ascii="Calibri Light" w:hAnsi="Calibri Light" w:cs="Calibri Light"/>
-          <w:sz w:val="28"/>
-          <w:szCs w:val="28"/>
-        </w:rPr>
-        <w:t>duration</w:t>
-      </w:r>
-      <w:proofErr w:type="spellEnd"/>
-      <w:r>
-        <w:rPr>
-          <w:rFonts w:ascii="Calibri Light" w:hAnsi="Calibri Light" w:cs="Calibri Light"/>
-          <w:sz w:val="28"/>
-          <w:szCs w:val="28"/>
-        </w:rPr>
-        <w:t xml:space="preserve"> la usaría cuando necesite medir un intervalo de tiempo fijo.</w:t>
+        <w:t>Usaría la función de period cuando quiera intervalos de tiempo que siguen el calendario, mientras que la función de duration la usaría cuando necesite medir un intervalo de tiempo fijo.</w:t>
       </w:r>
     </w:p>
     <w:p>
@@ -2051,7 +1919,6 @@
           <w:lang w:val="en-US"/>
         </w:rPr>
       </w:pPr>
-      <w:proofErr w:type="spellStart"/>
       <w:r>
         <w:rPr>
           <w:rFonts w:ascii="Calibri Light" w:hAnsi="Calibri Light" w:cs="Calibri Light"/>
@@ -2059,9 +1926,8 @@
           <w:szCs w:val="28"/>
           <w:lang w:val="en-US"/>
         </w:rPr>
-        <w:t>Explique</w:t>
-      </w:r>
-      <w:proofErr w:type="spellEnd"/>
+        <w:t>Explique el concepto de data Missing Completely at Random (MCAR).</w:t>
+      </w:r>
       <w:r>
         <w:rPr>
           <w:rFonts w:ascii="Calibri Light" w:hAnsi="Calibri Light" w:cs="Calibri Light"/>
@@ -2069,9 +1935,8 @@
           <w:szCs w:val="28"/>
           <w:lang w:val="en-US"/>
         </w:rPr>
-        <w:t xml:space="preserve"> </w:t>
-      </w:r>
-      <w:proofErr w:type="spellStart"/>
+        <w:t xml:space="preserve"> (</w:t>
+      </w:r>
       <w:r>
         <w:rPr>
           <w:rFonts w:ascii="Calibri Light" w:hAnsi="Calibri Light" w:cs="Calibri Light"/>
@@ -2079,9 +1944,8 @@
           <w:szCs w:val="28"/>
           <w:lang w:val="en-US"/>
         </w:rPr>
-        <w:t>el</w:t>
-      </w:r>
-      <w:proofErr w:type="spellEnd"/>
+        <w:t>6</w:t>
+      </w:r>
       <w:r>
         <w:rPr>
           <w:rFonts w:ascii="Calibri Light" w:hAnsi="Calibri Light" w:cs="Calibri Light"/>
@@ -2089,66 +1953,19 @@
           <w:szCs w:val="28"/>
           <w:lang w:val="en-US"/>
         </w:rPr>
-        <w:t xml:space="preserve"> </w:t>
-      </w:r>
-      <w:proofErr w:type="spellStart"/>
-      <w:r>
+        <w:t xml:space="preserve"> pts)</w:t>
+      </w:r>
+    </w:p>
+    <w:p>
+      <w:pPr>
+        <w:pStyle w:val="ListParagraph"/>
+        <w:spacing w:after="0" w:line="240" w:lineRule="auto"/>
         <w:rPr>
           <w:rFonts w:ascii="Calibri Light" w:hAnsi="Calibri Light" w:cs="Calibri Light"/>
           <w:sz w:val="28"/>
           <w:szCs w:val="28"/>
           <w:lang w:val="en-US"/>
         </w:rPr>
-        <w:t>concepto</w:t>
-      </w:r>
-      <w:proofErr w:type="spellEnd"/>
-      <w:r>
-        <w:rPr>
-          <w:rFonts w:ascii="Calibri Light" w:hAnsi="Calibri Light" w:cs="Calibri Light"/>
-          <w:sz w:val="28"/>
-          <w:szCs w:val="28"/>
-          <w:lang w:val="en-US"/>
-        </w:rPr>
-        <w:t xml:space="preserve"> de data Missing Completely at Random (MCAR).</w:t>
-      </w:r>
-      <w:r>
-        <w:rPr>
-          <w:rFonts w:ascii="Calibri Light" w:hAnsi="Calibri Light" w:cs="Calibri Light"/>
-          <w:sz w:val="28"/>
-          <w:szCs w:val="28"/>
-          <w:lang w:val="en-US"/>
-        </w:rPr>
-        <w:t xml:space="preserve"> (</w:t>
-      </w:r>
-      <w:r>
-        <w:rPr>
-          <w:rFonts w:ascii="Calibri Light" w:hAnsi="Calibri Light" w:cs="Calibri Light"/>
-          <w:sz w:val="28"/>
-          <w:szCs w:val="28"/>
-          <w:lang w:val="en-US"/>
-        </w:rPr>
-        <w:t>6</w:t>
-      </w:r>
-      <w:r>
-        <w:rPr>
-          <w:rFonts w:ascii="Calibri Light" w:hAnsi="Calibri Light" w:cs="Calibri Light"/>
-          <w:sz w:val="28"/>
-          <w:szCs w:val="28"/>
-          <w:lang w:val="en-US"/>
-        </w:rPr>
-        <w:t xml:space="preserve"> pts)</w:t>
-      </w:r>
-    </w:p>
-    <w:p>
-      <w:pPr>
-        <w:pStyle w:val="ListParagraph"/>
-        <w:spacing w:after="0" w:line="240" w:lineRule="auto"/>
-        <w:rPr>
-          <w:rFonts w:ascii="Calibri Light" w:hAnsi="Calibri Light" w:cs="Calibri Light"/>
-          <w:sz w:val="28"/>
-          <w:szCs w:val="28"/>
-          <w:lang w:val="en-US"/>
-        </w:rPr>
       </w:pPr>
     </w:p>
     <w:p>
@@ -2191,25 +2008,7 @@
           <w:sz w:val="28"/>
           <w:szCs w:val="28"/>
         </w:rPr>
-        <w:t xml:space="preserve">También lo podemos </w:t>
-      </w:r>
-      <w:proofErr w:type="spellStart"/>
-      <w:r>
-        <w:rPr>
-          <w:rFonts w:ascii="Calibri Light" w:hAnsi="Calibri Light" w:cs="Calibri Light"/>
-          <w:sz w:val="28"/>
-          <w:szCs w:val="28"/>
-        </w:rPr>
-        <w:t>intepretar</w:t>
-      </w:r>
-      <w:proofErr w:type="spellEnd"/>
-      <w:r>
-        <w:rPr>
-          <w:rFonts w:ascii="Calibri Light" w:hAnsi="Calibri Light" w:cs="Calibri Light"/>
-          <w:sz w:val="28"/>
-          <w:szCs w:val="28"/>
-        </w:rPr>
-        <w:t xml:space="preserve"> cómo </w:t>
+        <w:t xml:space="preserve">También lo podemos intepretar cómo </w:t>
       </w:r>
       <w:r>
         <w:rPr>
@@ -2233,15 +2032,7 @@
           <w:sz w:val="28"/>
           <w:szCs w:val="28"/>
         </w:rPr>
-        <w:t xml:space="preserve"> no </w:t>
-      </w:r>
-      <w:r>
-        <w:rPr>
-          <w:rFonts w:ascii="Calibri Light" w:hAnsi="Calibri Light" w:cs="Calibri Light"/>
-          <w:sz w:val="28"/>
-          <w:szCs w:val="28"/>
-        </w:rPr>
-        <w:t>est</w:t>
+        <w:t xml:space="preserve"> no est</w:t>
       </w:r>
       <w:r>
         <w:rPr>
@@ -2464,8 +2255,6 @@
           <w:lang w:val="fr-FR"/>
         </w:rPr>
       </w:pPr>
-      <w:proofErr w:type="spellStart"/>
-      <w:proofErr w:type="gramStart"/>
       <w:r>
         <w:rPr>
           <w:rFonts w:ascii="Calibri Light" w:hAnsi="Calibri Light" w:cs="Calibri Light"/>
@@ -2474,38 +2263,7 @@
           <w:lang w:val="fr-FR"/>
         </w:rPr>
         <w:lastRenderedPageBreak/>
-        <w:t>outliers</w:t>
-      </w:r>
-      <w:proofErr w:type="spellEnd"/>
-      <w:proofErr w:type="gramEnd"/>
-      <w:r>
-        <w:rPr>
-          <w:rFonts w:ascii="Calibri Light" w:hAnsi="Calibri Light" w:cs="Calibri Light"/>
-          <w:sz w:val="28"/>
-          <w:szCs w:val="28"/>
-          <w:lang w:val="fr-FR"/>
-        </w:rPr>
-        <w:t xml:space="preserve"> cap via standard </w:t>
-      </w:r>
-      <w:proofErr w:type="spellStart"/>
-      <w:r>
-        <w:rPr>
-          <w:rFonts w:ascii="Calibri Light" w:hAnsi="Calibri Light" w:cs="Calibri Light"/>
-          <w:sz w:val="28"/>
-          <w:szCs w:val="28"/>
-          <w:lang w:val="fr-FR"/>
-        </w:rPr>
-        <w:t>deviation</w:t>
-      </w:r>
-      <w:proofErr w:type="spellEnd"/>
-      <w:r>
-        <w:rPr>
-          <w:rFonts w:ascii="Calibri Light" w:hAnsi="Calibri Light" w:cs="Calibri Light"/>
-          <w:sz w:val="28"/>
-          <w:szCs w:val="28"/>
-          <w:lang w:val="fr-FR"/>
-        </w:rPr>
-        <w:t>.</w:t>
+        <w:t>outliers cap via standard deviation.</w:t>
       </w:r>
     </w:p>
     <w:p>
@@ -2541,7 +2299,33 @@
           <w:rFonts w:ascii="Calibri Light" w:hAnsi="Calibri Light" w:cs="Calibri Light"/>
           <w:sz w:val="28"/>
           <w:szCs w:val="28"/>
-          <w:lang w:val="en-US"/>
+        </w:rPr>
+      </w:pPr>
+      <w:r>
+        <w:rPr>
+          <w:rFonts w:ascii="Calibri Light" w:hAnsi="Calibri Light" w:cs="Calibri Light"/>
+          <w:sz w:val="28"/>
+          <w:szCs w:val="28"/>
+        </w:rPr>
+        <w:t>Usaría este método ya q</w:t>
+      </w:r>
+      <w:r>
+        <w:rPr>
+          <w:rFonts w:ascii="Calibri Light" w:hAnsi="Calibri Light" w:cs="Calibri Light"/>
+          <w:sz w:val="28"/>
+          <w:szCs w:val="28"/>
+        </w:rPr>
+        <w:t>ue nos permitiría utilizar la información que tengamos disponibles  sin la necesidad de tronarme todas las observaciones que al menos tengan 1 faltante.</w:t>
+      </w:r>
+    </w:p>
+    <w:p>
+      <w:pPr>
+        <w:pStyle w:val="ListParagraph"/>
+        <w:spacing w:after="0" w:line="240" w:lineRule="auto"/>
+        <w:rPr>
+          <w:rFonts w:ascii="Calibri Light" w:hAnsi="Calibri Light" w:cs="Calibri Light"/>
+          <w:sz w:val="28"/>
+          <w:szCs w:val="28"/>
         </w:rPr>
       </w:pPr>
     </w:p>
@@ -2650,8 +2434,6 @@
           <w:lang w:val="fr-FR"/>
         </w:rPr>
       </w:pPr>
-      <w:proofErr w:type="spellStart"/>
-      <w:proofErr w:type="gramStart"/>
       <w:r>
         <w:rPr>
           <w:rFonts w:ascii="Calibri Light" w:hAnsi="Calibri Light" w:cs="Calibri Light"/>
@@ -2659,38 +2441,7 @@
           <w:szCs w:val="28"/>
           <w:lang w:val="fr-FR"/>
         </w:rPr>
-        <w:t>outliers</w:t>
-      </w:r>
-      <w:proofErr w:type="spellEnd"/>
-      <w:proofErr w:type="gramEnd"/>
-      <w:r>
-        <w:rPr>
-          <w:rFonts w:ascii="Calibri Light" w:hAnsi="Calibri Light" w:cs="Calibri Light"/>
-          <w:sz w:val="28"/>
-          <w:szCs w:val="28"/>
-          <w:lang w:val="fr-FR"/>
-        </w:rPr>
-        <w:t xml:space="preserve"> cap via standard </w:t>
-      </w:r>
-      <w:proofErr w:type="spellStart"/>
-      <w:r>
-        <w:rPr>
-          <w:rFonts w:ascii="Calibri Light" w:hAnsi="Calibri Light" w:cs="Calibri Light"/>
-          <w:sz w:val="28"/>
-          <w:szCs w:val="28"/>
-          <w:lang w:val="fr-FR"/>
-        </w:rPr>
-        <w:t>deviation</w:t>
-      </w:r>
-      <w:proofErr w:type="spellEnd"/>
-      <w:r>
-        <w:rPr>
-          <w:rFonts w:ascii="Calibri Light" w:hAnsi="Calibri Light" w:cs="Calibri Light"/>
-          <w:sz w:val="28"/>
-          <w:szCs w:val="28"/>
-          <w:lang w:val="fr-FR"/>
-        </w:rPr>
-        <w:t>.</w:t>
+        <w:t>outliers cap via standard deviation.</w:t>
       </w:r>
     </w:p>
     <w:p>
@@ -2922,43 +2673,7 @@
           <w:sz w:val="28"/>
           <w:szCs w:val="28"/>
         </w:rPr>
-        <w:t>La técnica que deberías de utilizar es la Log-</w:t>
-      </w:r>
-      <w:proofErr w:type="spellStart"/>
-      <w:r>
-        <w:rPr>
-          <w:rFonts w:ascii="Calibri Light" w:hAnsi="Calibri Light" w:cs="Calibri Light"/>
-          <w:sz w:val="28"/>
-          <w:szCs w:val="28"/>
-        </w:rPr>
-        <w:t>transformation</w:t>
-      </w:r>
-      <w:proofErr w:type="spellEnd"/>
-      <w:r>
-        <w:rPr>
-          <w:rFonts w:ascii="Calibri Light" w:hAnsi="Calibri Light" w:cs="Calibri Light"/>
-          <w:sz w:val="28"/>
-          <w:szCs w:val="28"/>
-        </w:rPr>
-        <w:t xml:space="preserve">, esta nos permitiría tener un </w:t>
-      </w:r>
-      <w:proofErr w:type="spellStart"/>
-      <w:r>
-        <w:rPr>
-          <w:rFonts w:ascii="Calibri Light" w:hAnsi="Calibri Light" w:cs="Calibri Light"/>
-          <w:sz w:val="28"/>
-          <w:szCs w:val="28"/>
-        </w:rPr>
-        <w:t>approach</w:t>
-      </w:r>
-      <w:proofErr w:type="spellEnd"/>
-      <w:r>
-        <w:rPr>
-          <w:rFonts w:ascii="Calibri Light" w:hAnsi="Calibri Light" w:cs="Calibri Light"/>
-          <w:sz w:val="28"/>
-          <w:szCs w:val="28"/>
-        </w:rPr>
-        <w:t xml:space="preserve"> muy cercano a una distribución normal</w:t>
+        <w:t>La técnica que deberías de utilizar es la Log-transformation, esta nos permitiría tener un approach muy cercano a una distribución normal</w:t>
       </w:r>
     </w:p>
     <w:p>
@@ -3027,61 +2742,8 @@
           <w:sz w:val="28"/>
           <w:szCs w:val="28"/>
         </w:rPr>
-        <w:t xml:space="preserve">Necesitaríamos dos variables </w:t>
-      </w:r>
-      <w:proofErr w:type="spellStart"/>
-      <w:r>
-        <w:rPr>
-          <w:rFonts w:ascii="Calibri Light" w:hAnsi="Calibri Light" w:cs="Calibri Light"/>
-          <w:sz w:val="28"/>
-          <w:szCs w:val="28"/>
-        </w:rPr>
-        <w:t>dummy</w:t>
-      </w:r>
-      <w:proofErr w:type="spellEnd"/>
-      <w:r>
-        <w:rPr>
-          <w:rFonts w:ascii="Calibri Light" w:hAnsi="Calibri Light" w:cs="Calibri Light"/>
-          <w:sz w:val="28"/>
-          <w:szCs w:val="28"/>
-        </w:rPr>
-        <w:t xml:space="preserve"> así si las dos variables </w:t>
-      </w:r>
-      <w:proofErr w:type="spellStart"/>
-      <w:r>
-        <w:rPr>
-          <w:rFonts w:ascii="Calibri Light" w:hAnsi="Calibri Light" w:cs="Calibri Light"/>
-          <w:sz w:val="28"/>
-          <w:szCs w:val="28"/>
-        </w:rPr>
-        <w:t>dummy</w:t>
-      </w:r>
-      <w:proofErr w:type="spellEnd"/>
-      <w:r>
-        <w:rPr>
-          <w:rFonts w:ascii="Calibri Light" w:hAnsi="Calibri Light" w:cs="Calibri Light"/>
-          <w:sz w:val="28"/>
-          <w:szCs w:val="28"/>
-        </w:rPr>
-        <w:t xml:space="preserve"> nos dan un valor de 0 por ejemplo, sabemos que la observación sería </w:t>
-      </w:r>
-      <w:proofErr w:type="gramStart"/>
-      <w:r>
-        <w:rPr>
-          <w:rFonts w:ascii="Calibri Light" w:hAnsi="Calibri Light" w:cs="Calibri Light"/>
-          <w:sz w:val="28"/>
-          <w:szCs w:val="28"/>
-        </w:rPr>
-        <w:t>de la tercer nivel</w:t>
-      </w:r>
-      <w:proofErr w:type="gramEnd"/>
-      <w:r>
-        <w:rPr>
-          <w:rFonts w:ascii="Calibri Light" w:hAnsi="Calibri Light" w:cs="Calibri Light"/>
-          <w:sz w:val="28"/>
-          <w:szCs w:val="28"/>
-        </w:rPr>
-        <w:t xml:space="preserve"> de la variable categórica y no de los primeros dos.</w:t>
+        <w:lastRenderedPageBreak/>
+        <w:t>Necesitaríamos dos variables dummy así si las dos variables dummy nos dan un valor de 0 por ejemplo, sabemos que la observación sería de la tercer nivel de la variable categórica y no de los primeros dos.</w:t>
       </w:r>
     </w:p>
     <w:p>
@@ -3115,7 +2777,6 @@
           <w:sz w:val="28"/>
           <w:szCs w:val="28"/>
         </w:rPr>
-        <w:lastRenderedPageBreak/>
         <w:t>¿En cuál contexto utilizamos one hot encoding?</w:t>
       </w:r>
       <w:r>
@@ -3171,89 +2832,7 @@
           <w:sz w:val="28"/>
           <w:szCs w:val="28"/>
         </w:rPr>
-        <w:t xml:space="preserve">En el contexto de machine </w:t>
-      </w:r>
-      <w:proofErr w:type="spellStart"/>
-      <w:proofErr w:type="gramStart"/>
-      <w:r>
-        <w:rPr>
-          <w:rFonts w:ascii="Calibri Light" w:hAnsi="Calibri Light" w:cs="Calibri Light"/>
-          <w:sz w:val="28"/>
-          <w:szCs w:val="28"/>
-        </w:rPr>
-        <w:t>learning</w:t>
-      </w:r>
-      <w:proofErr w:type="spellEnd"/>
-      <w:r>
-        <w:rPr>
-          <w:rFonts w:ascii="Calibri Light" w:hAnsi="Calibri Light" w:cs="Calibri Light"/>
-          <w:sz w:val="28"/>
-          <w:szCs w:val="28"/>
-        </w:rPr>
-        <w:t xml:space="preserve"> ,</w:t>
-      </w:r>
-      <w:proofErr w:type="gramEnd"/>
-      <w:r>
-        <w:rPr>
-          <w:rFonts w:ascii="Calibri Light" w:hAnsi="Calibri Light" w:cs="Calibri Light"/>
-          <w:sz w:val="28"/>
-          <w:szCs w:val="28"/>
-        </w:rPr>
-        <w:t xml:space="preserve"> usamos el </w:t>
-      </w:r>
-      <w:proofErr w:type="spellStart"/>
-      <w:r>
-        <w:rPr>
-          <w:rFonts w:ascii="Calibri Light" w:hAnsi="Calibri Light" w:cs="Calibri Light"/>
-          <w:sz w:val="28"/>
-          <w:szCs w:val="28"/>
-        </w:rPr>
-        <w:t>one</w:t>
-      </w:r>
-      <w:proofErr w:type="spellEnd"/>
-      <w:r>
-        <w:rPr>
-          <w:rFonts w:ascii="Calibri Light" w:hAnsi="Calibri Light" w:cs="Calibri Light"/>
-          <w:sz w:val="28"/>
-          <w:szCs w:val="28"/>
-        </w:rPr>
-        <w:t xml:space="preserve"> </w:t>
-      </w:r>
-      <w:proofErr w:type="spellStart"/>
-      <w:r>
-        <w:rPr>
-          <w:rFonts w:ascii="Calibri Light" w:hAnsi="Calibri Light" w:cs="Calibri Light"/>
-          <w:sz w:val="28"/>
-          <w:szCs w:val="28"/>
-        </w:rPr>
-        <w:t>hot</w:t>
-      </w:r>
-      <w:proofErr w:type="spellEnd"/>
-      <w:r>
-        <w:rPr>
-          <w:rFonts w:ascii="Calibri Light" w:hAnsi="Calibri Light" w:cs="Calibri Light"/>
-          <w:sz w:val="28"/>
-          <w:szCs w:val="28"/>
-        </w:rPr>
-        <w:t xml:space="preserve"> </w:t>
-      </w:r>
-      <w:proofErr w:type="spellStart"/>
-      <w:r>
-        <w:rPr>
-          <w:rFonts w:ascii="Calibri Light" w:hAnsi="Calibri Light" w:cs="Calibri Light"/>
-          <w:sz w:val="28"/>
-          <w:szCs w:val="28"/>
-        </w:rPr>
-        <w:t>encoding</w:t>
-      </w:r>
-      <w:proofErr w:type="spellEnd"/>
-      <w:r>
-        <w:rPr>
-          <w:rFonts w:ascii="Calibri Light" w:hAnsi="Calibri Light" w:cs="Calibri Light"/>
-          <w:sz w:val="28"/>
-          <w:szCs w:val="28"/>
-        </w:rPr>
-        <w:t xml:space="preserve"> cuando tenemos variables categóricas, ya que este nos permite representar los niveles como variables numéricas</w:t>
+        <w:t>En el contexto de machine learning , usamos el one hot encoding cuando tenemos variables categóricas, ya que este nos permite representar los niveles como variables numéricas</w:t>
       </w:r>
     </w:p>
     <w:p>
@@ -3322,53 +2901,7 @@
           <w:sz w:val="28"/>
           <w:szCs w:val="28"/>
         </w:rPr>
-        <w:t xml:space="preserve">Es una secuencia de n elementos que pueden ser ya sea palabras, sílabas etc.  Que nos permiten identificar patrones en los textos. Puede haber distintos tipos de n-gramas ya sea un </w:t>
-      </w:r>
-      <w:proofErr w:type="spellStart"/>
-      <w:proofErr w:type="gramStart"/>
-      <w:r>
-        <w:rPr>
-          <w:rFonts w:ascii="Calibri Light" w:hAnsi="Calibri Light" w:cs="Calibri Light"/>
-          <w:sz w:val="28"/>
-          <w:szCs w:val="28"/>
-        </w:rPr>
-        <w:t>unigrama</w:t>
-      </w:r>
-      <w:proofErr w:type="spellEnd"/>
-      <w:r>
-        <w:rPr>
-          <w:rFonts w:ascii="Calibri Light" w:hAnsi="Calibri Light" w:cs="Calibri Light"/>
-          <w:sz w:val="28"/>
-          <w:szCs w:val="28"/>
-        </w:rPr>
-        <w:t xml:space="preserve"> ,</w:t>
-      </w:r>
-      <w:proofErr w:type="gramEnd"/>
-      <w:r>
-        <w:rPr>
-          <w:rFonts w:ascii="Calibri Light" w:hAnsi="Calibri Light" w:cs="Calibri Light"/>
-          <w:sz w:val="28"/>
-          <w:szCs w:val="28"/>
-        </w:rPr>
-        <w:t xml:space="preserve"> </w:t>
-      </w:r>
-      <w:proofErr w:type="spellStart"/>
-      <w:r>
-        <w:rPr>
-          <w:rFonts w:ascii="Calibri Light" w:hAnsi="Calibri Light" w:cs="Calibri Light"/>
-          <w:sz w:val="28"/>
-          <w:szCs w:val="28"/>
-        </w:rPr>
-        <w:t>bigrama</w:t>
-      </w:r>
-      <w:proofErr w:type="spellEnd"/>
-      <w:r>
-        <w:rPr>
-          <w:rFonts w:ascii="Calibri Light" w:hAnsi="Calibri Light" w:cs="Calibri Light"/>
-          <w:sz w:val="28"/>
-          <w:szCs w:val="28"/>
-        </w:rPr>
-        <w:t xml:space="preserve"> y así sucesivamente.</w:t>
+        <w:t>Es una secuencia de n elementos que pueden ser ya sea palabras, sílabas etc.  Que nos permiten identificar patrones en los textos. Puede haber distintos tipos de n-gramas ya sea un unigrama , bigrama y así sucesivamente.</w:t>
       </w:r>
     </w:p>
     <w:p>
@@ -3575,9 +3108,8 @@
           <w:szCs w:val="28"/>
           <w:lang w:val="es-ES"/>
         </w:rPr>
-        <w:t xml:space="preserve">Actualmente la UFM implementó la herramienta </w:t>
-      </w:r>
-      <w:proofErr w:type="spellStart"/>
+        <w:t>Actualmente la UFM implementó la herramienta Turnitin, utilizada para detectar plagio en los entregables de los alumnos</w:t>
+      </w:r>
       <w:r>
         <w:rPr>
           <w:rFonts w:ascii="Calibri Light" w:hAnsi="Calibri Light" w:cs="Calibri Light"/>
@@ -3585,9 +3117,8 @@
           <w:szCs w:val="28"/>
           <w:lang w:val="es-ES"/>
         </w:rPr>
-        <w:t>Turnitin</w:t>
-      </w:r>
-      <w:proofErr w:type="spellEnd"/>
+        <w:t xml:space="preserve">. Explique, basado en los conceptos visto en clase, </w:t>
+      </w:r>
       <w:r>
         <w:rPr>
           <w:rFonts w:ascii="Calibri Light" w:hAnsi="Calibri Light" w:cs="Calibri Light"/>
@@ -3595,7 +3126,7 @@
           <w:szCs w:val="28"/>
           <w:lang w:val="es-ES"/>
         </w:rPr>
-        <w:t>, utilizada para detectar plagio en los entregables de los alumnos</w:t>
+        <w:t>el funcionamiento de este tipo de herramientas que analizan texto</w:t>
       </w:r>
       <w:r>
         <w:rPr>
@@ -3604,27 +3135,32 @@
           <w:szCs w:val="28"/>
           <w:lang w:val="es-ES"/>
         </w:rPr>
-        <w:t xml:space="preserve">. Explique, basado en los conceptos visto en clase, </w:t>
-      </w:r>
-      <w:r>
+        <w:t>. (10 pts)</w:t>
+      </w:r>
+    </w:p>
+    <w:p>
+      <w:pPr>
+        <w:spacing w:after="0" w:line="240" w:lineRule="auto"/>
+        <w:ind w:left="360"/>
         <w:rPr>
           <w:rFonts w:ascii="Calibri Light" w:hAnsi="Calibri Light" w:cs="Calibri Light"/>
           <w:sz w:val="28"/>
           <w:szCs w:val="28"/>
           <w:lang w:val="es-ES"/>
         </w:rPr>
-        <w:t>el funcionamiento de este tipo de herramientas que analizan texto</w:t>
-      </w:r>
-      <w:r>
+      </w:pPr>
+    </w:p>
+    <w:p>
+      <w:pPr>
+        <w:spacing w:after="0" w:line="240" w:lineRule="auto"/>
+        <w:ind w:left="708"/>
         <w:rPr>
           <w:rFonts w:ascii="Calibri Light" w:hAnsi="Calibri Light" w:cs="Calibri Light"/>
           <w:sz w:val="28"/>
           <w:szCs w:val="28"/>
           <w:lang w:val="es-ES"/>
         </w:rPr>
-        <w:t xml:space="preserve">. (10 </w:t>
-      </w:r>
-      <w:proofErr w:type="spellStart"/>
+      </w:pPr>
       <w:r>
         <w:rPr>
           <w:rFonts w:ascii="Calibri Light" w:hAnsi="Calibri Light" w:cs="Calibri Light"/>
@@ -3632,9 +3168,8 @@
           <w:szCs w:val="28"/>
           <w:lang w:val="es-ES"/>
         </w:rPr>
-        <w:t>pts</w:t>
-      </w:r>
-      <w:proofErr w:type="spellEnd"/>
+        <w:t>Una herramienta como esta podría funcionar analizando varias cosas en los entregables de los alumnos, primero podría empezar con una comparación de las palabras más frecuentes en los entregables, al haber una gran cantidad de palabras iguales con gran frecuencia</w:t>
+      </w:r>
       <w:r>
         <w:rPr>
           <w:rFonts w:ascii="Calibri Light" w:hAnsi="Calibri Light" w:cs="Calibri Light"/>
@@ -3642,32 +3177,26 @@
           <w:szCs w:val="28"/>
           <w:lang w:val="es-ES"/>
         </w:rPr>
-        <w:t>)</w:t>
-      </w:r>
-    </w:p>
-    <w:p>
-      <w:pPr>
-        <w:spacing w:after="0" w:line="240" w:lineRule="auto"/>
-        <w:ind w:left="360"/>
+        <w:t xml:space="preserve"> con el texto comparado,</w:t>
+      </w:r>
+      <w:r>
         <w:rPr>
           <w:rFonts w:ascii="Calibri Light" w:hAnsi="Calibri Light" w:cs="Calibri Light"/>
           <w:sz w:val="28"/>
           <w:szCs w:val="28"/>
           <w:lang w:val="es-ES"/>
         </w:rPr>
-      </w:pPr>
-    </w:p>
-    <w:p>
-      <w:pPr>
-        <w:spacing w:after="0" w:line="240" w:lineRule="auto"/>
-        <w:ind w:left="708"/>
+        <w:t xml:space="preserve"> ya es un  indicio de posible plagio. Una herramienta como esta me imagino que también analizaría la diversidad léxica de</w:t>
+      </w:r>
+      <w:r>
         <w:rPr>
           <w:rFonts w:ascii="Calibri Light" w:hAnsi="Calibri Light" w:cs="Calibri Light"/>
           <w:sz w:val="28"/>
           <w:szCs w:val="28"/>
           <w:lang w:val="es-ES"/>
         </w:rPr>
-      </w:pPr>
+        <w:t>l entregable y el documento a comparar</w:t>
+      </w:r>
       <w:r>
         <w:rPr>
           <w:rFonts w:ascii="Calibri Light" w:hAnsi="Calibri Light" w:cs="Calibri Light"/>
@@ -3675,7 +3204,7 @@
           <w:szCs w:val="28"/>
           <w:lang w:val="es-ES"/>
         </w:rPr>
-        <w:t>Una herramienta como esta podría funcionar analizando varias cosas en los entregables de los alumnos, primero podría empezar con una comparación de las palabras más frecuentes en los entregables, al haber una gran cantidad de palabras iguales con gran frecuencia</w:t>
+        <w:t>, al no haber diversidad es otro indicio. Por otro lado, los n-grams también serían otr</w:t>
       </w:r>
       <w:r>
         <w:rPr>
@@ -3684,7 +3213,7 @@
           <w:szCs w:val="28"/>
           <w:lang w:val="es-ES"/>
         </w:rPr>
-        <w:t xml:space="preserve"> con el texto comparado,</w:t>
+        <w:t>a</w:t>
       </w:r>
       <w:r>
         <w:rPr>
@@ -3693,7 +3222,7 @@
           <w:szCs w:val="28"/>
           <w:lang w:val="es-ES"/>
         </w:rPr>
-        <w:t xml:space="preserve"> ya es un  indicio de posible plagio. Una herramienta como esta me imagino que también analizaría la diversidad léxica de</w:t>
+        <w:t xml:space="preserve"> forma que esta herramient</w:t>
       </w:r>
       <w:r>
         <w:rPr>
@@ -3702,7 +3231,7 @@
           <w:szCs w:val="28"/>
           <w:lang w:val="es-ES"/>
         </w:rPr>
-        <w:t>l entregable y el documento a comparar</w:t>
+        <w:t xml:space="preserve">a analice los textos para ver plagio, los estudiantes al tener n-grams exactamente iguales podría ser otro </w:t>
       </w:r>
       <w:r>
         <w:rPr>
@@ -3711,9 +3240,9 @@
           <w:szCs w:val="28"/>
           <w:lang w:val="es-ES"/>
         </w:rPr>
-        <w:t>, al no haber diversidad es otro indicio. Por otro lado, los n-</w:t>
-      </w:r>
-      <w:proofErr w:type="spellStart"/>
+        <w:lastRenderedPageBreak/>
+        <w:t xml:space="preserve">indicio de plagio.  Otra forma podría ser usando el método de TF-IDF. Este método </w:t>
+      </w:r>
       <w:r>
         <w:rPr>
           <w:rFonts w:ascii="Calibri Light" w:hAnsi="Calibri Light" w:cs="Calibri Light"/>
@@ -3721,9 +3250,8 @@
           <w:szCs w:val="28"/>
           <w:lang w:val="es-ES"/>
         </w:rPr>
-        <w:t>grams</w:t>
-      </w:r>
-      <w:proofErr w:type="spellEnd"/>
+        <w:t xml:space="preserve"> asigna un peso a cada palabra en un documento en función de su frecuencia en ese documento (TF) y su inversa frecuencia en el conjunto de documentos (IDF). Palabras que son frecuentes en un documento, pero raras en el conjunto de documentos recibirán un peso más alto.</w:t>
+      </w:r>
       <w:r>
         <w:rPr>
           <w:rFonts w:ascii="Calibri Light" w:hAnsi="Calibri Light" w:cs="Calibri Light"/>
@@ -3731,120 +3259,7 @@
           <w:szCs w:val="28"/>
           <w:lang w:val="es-ES"/>
         </w:rPr>
-        <w:t xml:space="preserve"> también serían otr</w:t>
-      </w:r>
-      <w:r>
-        <w:rPr>
-          <w:rFonts w:ascii="Calibri Light" w:hAnsi="Calibri Light" w:cs="Calibri Light"/>
-          <w:sz w:val="28"/>
-          <w:szCs w:val="28"/>
-          <w:lang w:val="es-ES"/>
-        </w:rPr>
-        <w:t>a</w:t>
-      </w:r>
-      <w:r>
-        <w:rPr>
-          <w:rFonts w:ascii="Calibri Light" w:hAnsi="Calibri Light" w:cs="Calibri Light"/>
-          <w:sz w:val="28"/>
-          <w:szCs w:val="28"/>
-          <w:lang w:val="es-ES"/>
-        </w:rPr>
-        <w:t xml:space="preserve"> forma que esta herramient</w:t>
-      </w:r>
-      <w:r>
-        <w:rPr>
-          <w:rFonts w:ascii="Calibri Light" w:hAnsi="Calibri Light" w:cs="Calibri Light"/>
-          <w:sz w:val="28"/>
-          <w:szCs w:val="28"/>
-          <w:lang w:val="es-ES"/>
-        </w:rPr>
-        <w:t>a analice los textos para ver plagio, los estudiantes al tener n-</w:t>
-      </w:r>
-      <w:proofErr w:type="spellStart"/>
-      <w:r>
-        <w:rPr>
-          <w:rFonts w:ascii="Calibri Light" w:hAnsi="Calibri Light" w:cs="Calibri Light"/>
-          <w:sz w:val="28"/>
-          <w:szCs w:val="28"/>
-          <w:lang w:val="es-ES"/>
-        </w:rPr>
-        <w:t>grams</w:t>
-      </w:r>
-      <w:proofErr w:type="spellEnd"/>
-      <w:r>
-        <w:rPr>
-          <w:rFonts w:ascii="Calibri Light" w:hAnsi="Calibri Light" w:cs="Calibri Light"/>
-          <w:sz w:val="28"/>
-          <w:szCs w:val="28"/>
-          <w:lang w:val="es-ES"/>
-        </w:rPr>
-        <w:t xml:space="preserve"> exactamente iguales podría ser otro indicio de plagio.  Otra forma podría ser usando el método de TF-IDF. Este método </w:t>
-      </w:r>
-      <w:r>
-        <w:rPr>
-          <w:rFonts w:ascii="Calibri Light" w:hAnsi="Calibri Light" w:cs="Calibri Light"/>
-          <w:sz w:val="28"/>
-          <w:szCs w:val="28"/>
-          <w:lang w:val="es-ES"/>
-        </w:rPr>
-        <w:t xml:space="preserve"> asigna un peso a cada palabra en un documento en función de su frecuencia en ese documento (TF) y su inversa frecuencia en el conjunto de documentos (IDF). Palabras que son frecuentes en un </w:t>
-      </w:r>
-      <w:r>
-        <w:rPr>
-          <w:rFonts w:ascii="Calibri Light" w:hAnsi="Calibri Light" w:cs="Calibri Light"/>
-          <w:sz w:val="28"/>
-          <w:szCs w:val="28"/>
-          <w:lang w:val="es-ES"/>
-        </w:rPr>
-        <w:t>documento,</w:t>
-      </w:r>
-      <w:r>
-        <w:rPr>
-          <w:rFonts w:ascii="Calibri Light" w:hAnsi="Calibri Light" w:cs="Calibri Light"/>
-          <w:sz w:val="28"/>
-          <w:szCs w:val="28"/>
-          <w:lang w:val="es-ES"/>
-        </w:rPr>
-        <w:t xml:space="preserve"> pero </w:t>
-      </w:r>
-      <w:r>
-        <w:rPr>
-          <w:rFonts w:ascii="Calibri Light" w:hAnsi="Calibri Light" w:cs="Calibri Light"/>
-          <w:sz w:val="28"/>
-          <w:szCs w:val="28"/>
-          <w:lang w:val="es-ES"/>
-        </w:rPr>
-        <w:lastRenderedPageBreak/>
-        <w:t>raras en el conjunto de documentos recibirán un peso más alto.</w:t>
-      </w:r>
-      <w:r>
-        <w:rPr>
-          <w:rFonts w:ascii="Calibri Light" w:hAnsi="Calibri Light" w:cs="Calibri Light"/>
-          <w:sz w:val="28"/>
-          <w:szCs w:val="28"/>
-          <w:lang w:val="es-ES"/>
-        </w:rPr>
-        <w:t xml:space="preserve"> Un valor muy bajo de TD-IDF nos indicaría que las palabras tienen una frecuencia muy alta pero también que son comunes en el resto del cuerpo que se </w:t>
-      </w:r>
-      <w:proofErr w:type="spellStart"/>
-      <w:r>
-        <w:rPr>
-          <w:rFonts w:ascii="Calibri Light" w:hAnsi="Calibri Light" w:cs="Calibri Light"/>
-          <w:sz w:val="28"/>
-          <w:szCs w:val="28"/>
-          <w:lang w:val="es-ES"/>
-        </w:rPr>
-        <w:t>esta</w:t>
-      </w:r>
-      <w:proofErr w:type="spellEnd"/>
-      <w:r>
-        <w:rPr>
-          <w:rFonts w:ascii="Calibri Light" w:hAnsi="Calibri Light" w:cs="Calibri Light"/>
-          <w:sz w:val="28"/>
-          <w:szCs w:val="28"/>
-          <w:lang w:val="es-ES"/>
-        </w:rPr>
-        <w:t xml:space="preserve"> analizando.</w:t>
+        <w:t xml:space="preserve"> Un valor muy bajo de TD-IDF nos indicaría que las palabras tienen una frecuencia muy alta pero también que son comunes en el resto del cuerpo que se esta analizando.</w:t>
       </w:r>
       <w:r>
         <w:rPr>
@@ -3890,9 +3305,8 @@
           <w:szCs w:val="28"/>
           <w:lang w:val="es-ES"/>
         </w:rPr>
-        <w:t xml:space="preserve"> Utilizando el </w:t>
-      </w:r>
-      <w:proofErr w:type="spellStart"/>
+        <w:t xml:space="preserve"> Utilizando el dataset de “Student</w:t>
+      </w:r>
       <w:r>
         <w:rPr>
           <w:rFonts w:ascii="Calibri Light" w:hAnsi="Calibri Light" w:cs="Calibri Light"/>
@@ -3900,57 +3314,7 @@
           <w:szCs w:val="28"/>
           <w:lang w:val="es-ES"/>
         </w:rPr>
-        <w:t>dataset</w:t>
-      </w:r>
-      <w:proofErr w:type="spellEnd"/>
-      <w:r>
-        <w:rPr>
-          <w:rFonts w:ascii="Calibri Light" w:hAnsi="Calibri Light" w:cs="Calibri Light"/>
-          <w:sz w:val="28"/>
-          <w:szCs w:val="28"/>
-          <w:lang w:val="es-ES"/>
-        </w:rPr>
-        <w:t xml:space="preserve"> de “</w:t>
-      </w:r>
-      <w:proofErr w:type="spellStart"/>
-      <w:r>
-        <w:rPr>
-          <w:rFonts w:ascii="Calibri Light" w:hAnsi="Calibri Light" w:cs="Calibri Light"/>
-          <w:sz w:val="28"/>
-          <w:szCs w:val="28"/>
-          <w:lang w:val="es-ES"/>
-        </w:rPr>
-        <w:t>Student</w:t>
-      </w:r>
-      <w:proofErr w:type="spellEnd"/>
-      <w:r>
-        <w:rPr>
-          <w:rFonts w:ascii="Calibri Light" w:hAnsi="Calibri Light" w:cs="Calibri Light"/>
-          <w:sz w:val="28"/>
-          <w:szCs w:val="28"/>
-          <w:lang w:val="es-ES"/>
-        </w:rPr>
-        <w:t xml:space="preserve"> Performance”, realice una presentación respondiendo alguna de las siguientes preguntas (10 </w:t>
-      </w:r>
-      <w:proofErr w:type="spellStart"/>
-      <w:r>
-        <w:rPr>
-          <w:rFonts w:ascii="Calibri Light" w:hAnsi="Calibri Light" w:cs="Calibri Light"/>
-          <w:sz w:val="28"/>
-          <w:szCs w:val="28"/>
-          <w:lang w:val="es-ES"/>
-        </w:rPr>
-        <w:t>pts</w:t>
-      </w:r>
-      <w:proofErr w:type="spellEnd"/>
-      <w:r>
-        <w:rPr>
-          <w:rFonts w:ascii="Calibri Light" w:hAnsi="Calibri Light" w:cs="Calibri Light"/>
-          <w:sz w:val="28"/>
-          <w:szCs w:val="28"/>
-          <w:lang w:val="es-ES"/>
-        </w:rPr>
-        <w:t>)</w:t>
+        <w:t xml:space="preserve"> Performance”, realice una presentación respondiendo alguna de las siguientes preguntas (10 pts)</w:t>
       </w:r>
     </w:p>
     <w:p>
@@ -4011,47 +3375,7 @@
           <w:szCs w:val="28"/>
           <w:lang w:val="es-ES"/>
         </w:rPr>
-        <w:t>¿Existe alguna diferencia entre grupo de estudiantes (</w:t>
-      </w:r>
-      <w:proofErr w:type="spellStart"/>
-      <w:r>
-        <w:rPr>
-          <w:rFonts w:ascii="Calibri Light" w:hAnsi="Calibri Light" w:cs="Calibri Light"/>
-          <w:sz w:val="28"/>
-          <w:szCs w:val="28"/>
-          <w:lang w:val="es-ES"/>
-        </w:rPr>
-        <w:t>gender</w:t>
-      </w:r>
-      <w:proofErr w:type="spellEnd"/>
-      <w:r>
-        <w:rPr>
-          <w:rFonts w:ascii="Calibri Light" w:hAnsi="Calibri Light" w:cs="Calibri Light"/>
-          <w:sz w:val="28"/>
-          <w:szCs w:val="28"/>
-          <w:lang w:val="es-ES"/>
-        </w:rPr>
-        <w:t>/</w:t>
-      </w:r>
-      <w:proofErr w:type="spellStart"/>
-      <w:r>
-        <w:rPr>
-          <w:rFonts w:ascii="Calibri Light" w:hAnsi="Calibri Light" w:cs="Calibri Light"/>
-          <w:sz w:val="28"/>
-          <w:szCs w:val="28"/>
-          <w:lang w:val="es-ES"/>
-        </w:rPr>
-        <w:t>race</w:t>
-      </w:r>
-      <w:proofErr w:type="spellEnd"/>
-      <w:r>
-        <w:rPr>
-          <w:rFonts w:ascii="Calibri Light" w:hAnsi="Calibri Light" w:cs="Calibri Light"/>
-          <w:sz w:val="28"/>
-          <w:szCs w:val="28"/>
-          <w:lang w:val="es-ES"/>
-        </w:rPr>
-        <w:t>) al estar previamente preparados?</w:t>
+        <w:t>¿Existe alguna diferencia entre grupo de estudiantes (gender/race) al estar previamente preparados?</w:t>
       </w:r>
     </w:p>
     <w:p>
@@ -4076,47 +3400,7 @@
           <w:szCs w:val="28"/>
           <w:lang w:val="es-ES"/>
         </w:rPr>
-        <w:t>¿Existe alguna relación entre los resultados de matemáticas, lectura y escritura para los diferentes grupos de estudiantes (</w:t>
-      </w:r>
-      <w:proofErr w:type="spellStart"/>
-      <w:r>
-        <w:rPr>
-          <w:rFonts w:ascii="Calibri Light" w:hAnsi="Calibri Light" w:cs="Calibri Light"/>
-          <w:sz w:val="28"/>
-          <w:szCs w:val="28"/>
-          <w:lang w:val="es-ES"/>
-        </w:rPr>
-        <w:t>gender</w:t>
-      </w:r>
-      <w:proofErr w:type="spellEnd"/>
-      <w:r>
-        <w:rPr>
-          <w:rFonts w:ascii="Calibri Light" w:hAnsi="Calibri Light" w:cs="Calibri Light"/>
-          <w:sz w:val="28"/>
-          <w:szCs w:val="28"/>
-          <w:lang w:val="es-ES"/>
-        </w:rPr>
-        <w:t>/</w:t>
-      </w:r>
-      <w:proofErr w:type="spellStart"/>
-      <w:r>
-        <w:rPr>
-          <w:rFonts w:ascii="Calibri Light" w:hAnsi="Calibri Light" w:cs="Calibri Light"/>
-          <w:sz w:val="28"/>
-          <w:szCs w:val="28"/>
-          <w:lang w:val="es-ES"/>
-        </w:rPr>
-        <w:t>race</w:t>
-      </w:r>
-      <w:proofErr w:type="spellEnd"/>
-      <w:r>
-        <w:rPr>
-          <w:rFonts w:ascii="Calibri Light" w:hAnsi="Calibri Light" w:cs="Calibri Light"/>
-          <w:sz w:val="28"/>
-          <w:szCs w:val="28"/>
-          <w:lang w:val="es-ES"/>
-        </w:rPr>
-        <w:t>)?</w:t>
+        <w:t>¿Existe alguna relación entre los resultados de matemáticas, lectura y escritura para los diferentes grupos de estudiantes (gender/race)?</w:t>
       </w:r>
     </w:p>
     <w:p>

</xml_diff>